<commit_message>
Updated Week4 status for Kurtis; made minor changes to m1.
</commit_message>
<xml_diff>
--- a/docs/week4-Status.docx
+++ b/docs/week4-Status.docx
@@ -346,7 +346,7 @@
           </w:tcPr>
           <w:p>
             <w:r>
-              <w:t>100</w:t>
+              <w:t>130</w:t>
             </w:r>
           </w:p>
         </w:tc>
@@ -356,7 +356,7 @@
           </w:tcPr>
           <w:p>
             <w:r>
-              <w:t>-5</w:t>
+              <w:t>-3</w:t>
             </w:r>
             <w:r>
               <w:t>0</w:t>
@@ -369,7 +369,7 @@
           </w:tcPr>
           <w:p>
             <w:r>
-              <w:t>100</w:t>
+              <w:t>130</w:t>
             </w:r>
           </w:p>
         </w:tc>
@@ -379,7 +379,7 @@
           </w:tcPr>
           <w:p>
             <w:r>
-              <w:t>405</w:t>
+              <w:t>435</w:t>
             </w:r>
             <w:bookmarkStart w:id="0" w:name="_GoBack"/>
             <w:bookmarkEnd w:id="0"/>
@@ -534,7 +534,7 @@
           </w:tcPr>
           <w:p>
             <w:r>
-              <w:t>160</w:t>
+              <w:t>150</w:t>
             </w:r>
           </w:p>
         </w:tc>
@@ -564,7 +564,7 @@
           </w:tcPr>
           <w:p>
             <w:r>
-              <w:t>330</w:t>
+              <w:t>480</w:t>
             </w:r>
           </w:p>
         </w:tc>
@@ -2303,6 +2303,7 @@
   </w:compat>
   <w:rsids>
     <w:rsidRoot w:val="006378CF"/>
+    <w:rsid w:val="00137792"/>
     <w:rsid w:val="00332734"/>
     <w:rsid w:val="006378CF"/>
     <w:rsid w:val="00875DF2"/>

</xml_diff>

<commit_message>
Updated week4 status document.
</commit_message>
<xml_diff>
--- a/docs/week4-Status.docx
+++ b/docs/week4-Status.docx
@@ -474,7 +474,7 @@
           </w:tcPr>
           <w:p>
             <w:r>
-              <w:t>160</w:t>
+              <w:t>240</w:t>
             </w:r>
           </w:p>
         </w:tc>
@@ -484,7 +484,7 @@
           </w:tcPr>
           <w:p>
             <w:r>
-              <w:t>+30</w:t>
+              <w:t>+80</w:t>
             </w:r>
           </w:p>
         </w:tc>
@@ -494,7 +494,7 @@
           </w:tcPr>
           <w:p>
             <w:r>
-              <w:t>180</w:t>
+              <w:t>140</w:t>
             </w:r>
           </w:p>
         </w:tc>
@@ -504,8 +504,10 @@
           </w:tcPr>
           <w:p>
             <w:r>
-              <w:t>290</w:t>
+              <w:t>530</w:t>
             </w:r>
+            <w:bookmarkStart w:id="0" w:name="_GoBack"/>
+            <w:bookmarkEnd w:id="0"/>
           </w:p>
         </w:tc>
         <w:tc>
@@ -577,10 +579,7 @@
         </w:tc>
       </w:tr>
     </w:tbl>
-    <w:p>
-      <w:bookmarkStart w:id="0" w:name="_GoBack"/>
-      <w:bookmarkEnd w:id="0"/>
-    </w:p>
+    <w:p/>
     <w:sectPr>
       <w:pgSz w:w="12240" w:h="15840"/>
       <w:pgMar w:top="1440" w:right="1440" w:bottom="1440" w:left="1440" w:header="720" w:footer="720" w:gutter="0"/>
@@ -2315,6 +2314,7 @@
     <w:rsid w:val="00BC36F1"/>
     <w:rsid w:val="00CC7FE1"/>
     <w:rsid w:val="00F35210"/>
+    <w:rsid w:val="00F72ECC"/>
     <w:rsid w:val="00FE0AFE"/>
   </w:rsids>
   <m:mathPr>

</xml_diff>